<commit_message>
Execute python code and render output in system info docx
</commit_message>
<xml_diff>
--- a/assignment_files/Assignment_01/yzg0060_system_info.docx
+++ b/assignment_files/Assignment_01/yzg0060_system_info.docx
@@ -50,6 +50,546 @@
         <w:t xml:space="preserve">Guo</w:t>
       </w:r>
     </w:p>
+    <w:bookmarkStart w:id="20" w:name="environment-verification"/>
+    <w:p>
+      <w:pPr>
+        <w:pStyle w:val="Heading2"/>
+      </w:pPr>
+      <w:r>
+        <w:t xml:space="preserve">Environment Verification</w:t>
+      </w:r>
+    </w:p>
+    <w:p>
+      <w:pPr>
+        <w:pStyle w:val="FirstParagraph"/>
+      </w:pPr>
+      <w:r>
+        <w:t xml:space="preserve">This document provides system information collected from an AWS EC2 instance</w:t>
+      </w:r>
+      <w:r>
+        <w:t xml:space="preserve"> </w:t>
+      </w:r>
+      <w:r>
+        <w:t xml:space="preserve">to verify the computing environment used for this assignment.</w:t>
+      </w:r>
+    </w:p>
+    <w:bookmarkEnd w:id="20"/>
+    <w:bookmarkStart w:id="21" w:name="python-system-information-script"/>
+    <w:p>
+      <w:pPr>
+        <w:pStyle w:val="Heading2"/>
+      </w:pPr>
+      <w:r>
+        <w:t xml:space="preserve">Python System Information Script</w:t>
+      </w:r>
+    </w:p>
+    <w:p>
+      <w:pPr>
+        <w:pStyle w:val="SourceCode"/>
+      </w:pPr>
+      <w:r>
+        <w:rPr>
+          <w:rStyle w:val="ImportTok"/>
+        </w:rPr>
+        <w:t xml:space="preserve">import</w:t>
+      </w:r>
+      <w:r>
+        <w:rPr>
+          <w:rStyle w:val="NormalTok"/>
+        </w:rPr>
+        <w:t xml:space="preserve"> platform</w:t>
+      </w:r>
+      <w:r>
+        <w:br/>
+      </w:r>
+      <w:r>
+        <w:rPr>
+          <w:rStyle w:val="ImportTok"/>
+        </w:rPr>
+        <w:t xml:space="preserve">import</w:t>
+      </w:r>
+      <w:r>
+        <w:rPr>
+          <w:rStyle w:val="NormalTok"/>
+        </w:rPr>
+        <w:t xml:space="preserve"> psutil</w:t>
+      </w:r>
+      <w:r>
+        <w:br/>
+      </w:r>
+      <w:r>
+        <w:br/>
+      </w:r>
+      <w:r>
+        <w:rPr>
+          <w:rStyle w:val="BuiltInTok"/>
+        </w:rPr>
+        <w:t xml:space="preserve">print</w:t>
+      </w:r>
+      <w:r>
+        <w:rPr>
+          <w:rStyle w:val="NormalTok"/>
+        </w:rPr>
+        <w:t xml:space="preserve">(</w:t>
+      </w:r>
+      <w:r>
+        <w:rPr>
+          <w:rStyle w:val="StringTok"/>
+        </w:rPr>
+        <w:t xml:space="preserve">"Operating System:"</w:t>
+      </w:r>
+      <w:r>
+        <w:rPr>
+          <w:rStyle w:val="NormalTok"/>
+        </w:rPr>
+        <w:t xml:space="preserve">, platform.system(), platform.release())</w:t>
+      </w:r>
+      <w:r>
+        <w:br/>
+      </w:r>
+      <w:r>
+        <w:rPr>
+          <w:rStyle w:val="BuiltInTok"/>
+        </w:rPr>
+        <w:t xml:space="preserve">print</w:t>
+      </w:r>
+      <w:r>
+        <w:rPr>
+          <w:rStyle w:val="NormalTok"/>
+        </w:rPr>
+        <w:t xml:space="preserve">(</w:t>
+      </w:r>
+      <w:r>
+        <w:rPr>
+          <w:rStyle w:val="StringTok"/>
+        </w:rPr>
+        <w:t xml:space="preserve">"Python Version:"</w:t>
+      </w:r>
+      <w:r>
+        <w:rPr>
+          <w:rStyle w:val="NormalTok"/>
+        </w:rPr>
+        <w:t xml:space="preserve">, platform.python_version())</w:t>
+      </w:r>
+      <w:r>
+        <w:br/>
+      </w:r>
+      <w:r>
+        <w:rPr>
+          <w:rStyle w:val="BuiltInTok"/>
+        </w:rPr>
+        <w:t xml:space="preserve">print</w:t>
+      </w:r>
+      <w:r>
+        <w:rPr>
+          <w:rStyle w:val="NormalTok"/>
+        </w:rPr>
+        <w:t xml:space="preserve">(</w:t>
+      </w:r>
+      <w:r>
+        <w:rPr>
+          <w:rStyle w:val="StringTok"/>
+        </w:rPr>
+        <w:t xml:space="preserve">"Machine:"</w:t>
+      </w:r>
+      <w:r>
+        <w:rPr>
+          <w:rStyle w:val="NormalTok"/>
+        </w:rPr>
+        <w:t xml:space="preserve">, platform.machine())</w:t>
+      </w:r>
+      <w:r>
+        <w:br/>
+      </w:r>
+      <w:r>
+        <w:rPr>
+          <w:rStyle w:val="BuiltInTok"/>
+        </w:rPr>
+        <w:t xml:space="preserve">print</w:t>
+      </w:r>
+      <w:r>
+        <w:rPr>
+          <w:rStyle w:val="NormalTok"/>
+        </w:rPr>
+        <w:t xml:space="preserve">(</w:t>
+      </w:r>
+      <w:r>
+        <w:rPr>
+          <w:rStyle w:val="StringTok"/>
+        </w:rPr>
+        <w:t xml:space="preserve">"Processor:"</w:t>
+      </w:r>
+      <w:r>
+        <w:rPr>
+          <w:rStyle w:val="NormalTok"/>
+        </w:rPr>
+        <w:t xml:space="preserve">, platform.processor())</w:t>
+      </w:r>
+      <w:r>
+        <w:br/>
+      </w:r>
+      <w:r>
+        <w:br/>
+      </w:r>
+      <w:r>
+        <w:rPr>
+          <w:rStyle w:val="NormalTok"/>
+        </w:rPr>
+        <w:t xml:space="preserve">mem </w:t>
+      </w:r>
+      <w:r>
+        <w:rPr>
+          <w:rStyle w:val="OperatorTok"/>
+        </w:rPr>
+        <w:t xml:space="preserve">=</w:t>
+      </w:r>
+      <w:r>
+        <w:rPr>
+          <w:rStyle w:val="NormalTok"/>
+        </w:rPr>
+        <w:t xml:space="preserve"> psutil.virtual_memory()</w:t>
+      </w:r>
+      <w:r>
+        <w:br/>
+      </w:r>
+      <w:r>
+        <w:rPr>
+          <w:rStyle w:val="BuiltInTok"/>
+        </w:rPr>
+        <w:t xml:space="preserve">print</w:t>
+      </w:r>
+      <w:r>
+        <w:rPr>
+          <w:rStyle w:val="NormalTok"/>
+        </w:rPr>
+        <w:t xml:space="preserve">(</w:t>
+      </w:r>
+      <w:r>
+        <w:rPr>
+          <w:rStyle w:val="StringTok"/>
+        </w:rPr>
+        <w:t xml:space="preserve">"Total Memory (MB):"</w:t>
+      </w:r>
+      <w:r>
+        <w:rPr>
+          <w:rStyle w:val="NormalTok"/>
+        </w:rPr>
+        <w:t xml:space="preserve">, </w:t>
+      </w:r>
+      <w:r>
+        <w:rPr>
+          <w:rStyle w:val="BuiltInTok"/>
+        </w:rPr>
+        <w:t xml:space="preserve">round</w:t>
+      </w:r>
+      <w:r>
+        <w:rPr>
+          <w:rStyle w:val="NormalTok"/>
+        </w:rPr>
+        <w:t xml:space="preserve">(mem.total </w:t>
+      </w:r>
+      <w:r>
+        <w:rPr>
+          <w:rStyle w:val="OperatorTok"/>
+        </w:rPr>
+        <w:t xml:space="preserve">/</w:t>
+      </w:r>
+      <w:r>
+        <w:rPr>
+          <w:rStyle w:val="NormalTok"/>
+        </w:rPr>
+        <w:t xml:space="preserve"> (</w:t>
+      </w:r>
+      <w:r>
+        <w:rPr>
+          <w:rStyle w:val="DecValTok"/>
+        </w:rPr>
+        <w:t xml:space="preserve">1024</w:t>
+      </w:r>
+      <w:r>
+        <w:rPr>
+          <w:rStyle w:val="OperatorTok"/>
+        </w:rPr>
+        <w:t xml:space="preserve">**</w:t>
+      </w:r>
+      <w:r>
+        <w:rPr>
+          <w:rStyle w:val="DecValTok"/>
+        </w:rPr>
+        <w:t xml:space="preserve">2</w:t>
+      </w:r>
+      <w:r>
+        <w:rPr>
+          <w:rStyle w:val="NormalTok"/>
+        </w:rPr>
+        <w:t xml:space="preserve">), </w:t>
+      </w:r>
+      <w:r>
+        <w:rPr>
+          <w:rStyle w:val="DecValTok"/>
+        </w:rPr>
+        <w:t xml:space="preserve">2</w:t>
+      </w:r>
+      <w:r>
+        <w:rPr>
+          <w:rStyle w:val="NormalTok"/>
+        </w:rPr>
+        <w:t xml:space="preserve">))</w:t>
+      </w:r>
+      <w:r>
+        <w:br/>
+      </w:r>
+      <w:r>
+        <w:rPr>
+          <w:rStyle w:val="BuiltInTok"/>
+        </w:rPr>
+        <w:t xml:space="preserve">print</w:t>
+      </w:r>
+      <w:r>
+        <w:rPr>
+          <w:rStyle w:val="NormalTok"/>
+        </w:rPr>
+        <w:t xml:space="preserve">(</w:t>
+      </w:r>
+      <w:r>
+        <w:rPr>
+          <w:rStyle w:val="StringTok"/>
+        </w:rPr>
+        <w:t xml:space="preserve">"Available Memory (MB):"</w:t>
+      </w:r>
+      <w:r>
+        <w:rPr>
+          <w:rStyle w:val="NormalTok"/>
+        </w:rPr>
+        <w:t xml:space="preserve">, </w:t>
+      </w:r>
+      <w:r>
+        <w:rPr>
+          <w:rStyle w:val="BuiltInTok"/>
+        </w:rPr>
+        <w:t xml:space="preserve">round</w:t>
+      </w:r>
+      <w:r>
+        <w:rPr>
+          <w:rStyle w:val="NormalTok"/>
+        </w:rPr>
+        <w:t xml:space="preserve">(mem.available </w:t>
+      </w:r>
+      <w:r>
+        <w:rPr>
+          <w:rStyle w:val="OperatorTok"/>
+        </w:rPr>
+        <w:t xml:space="preserve">/</w:t>
+      </w:r>
+      <w:r>
+        <w:rPr>
+          <w:rStyle w:val="NormalTok"/>
+        </w:rPr>
+        <w:t xml:space="preserve"> (</w:t>
+      </w:r>
+      <w:r>
+        <w:rPr>
+          <w:rStyle w:val="DecValTok"/>
+        </w:rPr>
+        <w:t xml:space="preserve">1024</w:t>
+      </w:r>
+      <w:r>
+        <w:rPr>
+          <w:rStyle w:val="OperatorTok"/>
+        </w:rPr>
+        <w:t xml:space="preserve">**</w:t>
+      </w:r>
+      <w:r>
+        <w:rPr>
+          <w:rStyle w:val="DecValTok"/>
+        </w:rPr>
+        <w:t xml:space="preserve">2</w:t>
+      </w:r>
+      <w:r>
+        <w:rPr>
+          <w:rStyle w:val="NormalTok"/>
+        </w:rPr>
+        <w:t xml:space="preserve">), </w:t>
+      </w:r>
+      <w:r>
+        <w:rPr>
+          <w:rStyle w:val="DecValTok"/>
+        </w:rPr>
+        <w:t xml:space="preserve">2</w:t>
+      </w:r>
+      <w:r>
+        <w:rPr>
+          <w:rStyle w:val="NormalTok"/>
+        </w:rPr>
+        <w:t xml:space="preserve">))</w:t>
+      </w:r>
+    </w:p>
+    <w:p>
+      <w:pPr>
+        <w:pStyle w:val="SourceCode"/>
+      </w:pPr>
+      <w:r>
+        <w:rPr>
+          <w:rStyle w:val="VerbatimChar"/>
+        </w:rPr>
+        <w:t xml:space="preserve">Operating System: Linux 6.1.159-182.297.amzn2023.x86_64</w:t>
+      </w:r>
+      <w:r>
+        <w:br/>
+      </w:r>
+      <w:r>
+        <w:rPr>
+          <w:rStyle w:val="VerbatimChar"/>
+        </w:rPr>
+        <w:t xml:space="preserve">Python Version: 3.9.25</w:t>
+      </w:r>
+      <w:r>
+        <w:br/>
+      </w:r>
+      <w:r>
+        <w:rPr>
+          <w:rStyle w:val="VerbatimChar"/>
+        </w:rPr>
+        <w:t xml:space="preserve">Machine: x86_64</w:t>
+      </w:r>
+      <w:r>
+        <w:br/>
+      </w:r>
+      <w:r>
+        <w:rPr>
+          <w:rStyle w:val="VerbatimChar"/>
+        </w:rPr>
+        <w:t xml:space="preserve">Processor: x86_64</w:t>
+      </w:r>
+      <w:r>
+        <w:br/>
+      </w:r>
+      <w:r>
+        <w:rPr>
+          <w:rStyle w:val="VerbatimChar"/>
+        </w:rPr>
+        <w:t xml:space="preserve">Total Memory (MB): 916.84</w:t>
+      </w:r>
+      <w:r>
+        <w:br/>
+      </w:r>
+      <w:r>
+        <w:rPr>
+          <w:rStyle w:val="VerbatimChar"/>
+        </w:rPr>
+        <w:t xml:space="preserve">Available Memory (MB): 396.47</w:t>
+      </w:r>
+    </w:p>
+    <w:p>
+      <w:r>
+        <w:pict>
+          <v:rect style="width:0;height:1.5pt" o:hralign="center" o:hrstd="t" o:hr="t"/>
+        </w:pict>
+      </w:r>
+    </w:p>
+    <w:p>
+      <w:pPr>
+        <w:pStyle w:val="FirstParagraph"/>
+      </w:pPr>
+      <w:r>
+        <w:t xml:space="preserve">title:</w:t>
+      </w:r>
+      <w:r>
+        <w:t xml:space="preserve"> </w:t>
+      </w:r>
+      <w:r>
+        <w:t xml:space="preserve">“</w:t>
+      </w:r>
+      <w:r>
+        <w:t xml:space="preserve">Assignment 01</w:t>
+      </w:r>
+      <w:r>
+        <w:t xml:space="preserve">”</w:t>
+      </w:r>
+      <w:r>
+        <w:t xml:space="preserve"> </w:t>
+      </w:r>
+      <w:r>
+        <w:t xml:space="preserve">subtitle:</w:t>
+      </w:r>
+      <w:r>
+        <w:t xml:space="preserve"> </w:t>
+      </w:r>
+      <w:r>
+        <w:t xml:space="preserve">“</w:t>
+      </w:r>
+      <w:r>
+        <w:t xml:space="preserve">System Information Proof</w:t>
+      </w:r>
+      <w:r>
+        <w:t xml:space="preserve">”</w:t>
+      </w:r>
+      <w:r>
+        <w:t xml:space="preserve"> </w:t>
+      </w:r>
+      <w:r>
+        <w:t xml:space="preserve">author:</w:t>
+      </w:r>
+      <w:r>
+        <w:t xml:space="preserve"> </w:t>
+      </w:r>
+      <w:r>
+        <w:t xml:space="preserve">“</w:t>
+      </w:r>
+      <w:r>
+        <w:t xml:space="preserve">Yingyi Guo</w:t>
+      </w:r>
+      <w:r>
+        <w:t xml:space="preserve">”</w:t>
+      </w:r>
+      <w:r>
+        <w:t xml:space="preserve"> </w:t>
+      </w:r>
+      <w:r>
+        <w:t xml:space="preserve">format: docx</w:t>
+      </w:r>
+    </w:p>
+    <w:p>
+      <w:r>
+        <w:pict>
+          <v:rect style="width:0;height:1.5pt" o:hralign="center" o:hrstd="t" o:hr="t"/>
+        </w:pict>
+      </w:r>
+    </w:p>
+    <w:bookmarkEnd w:id="21"/>
+    <w:bookmarkStart w:id="22" w:name="environment-verification-1"/>
+    <w:p>
+      <w:pPr>
+        <w:pStyle w:val="Heading2"/>
+      </w:pPr>
+      <w:r>
+        <w:t xml:space="preserve">Environment Verification</w:t>
+      </w:r>
+    </w:p>
+    <w:p>
+      <w:pPr>
+        <w:pStyle w:val="FirstParagraph"/>
+      </w:pPr>
+      <w:r>
+        <w:t xml:space="preserve">This document provides system information collected from an AWS EC2 instance</w:t>
+      </w:r>
+      <w:r>
+        <w:t xml:space="preserve"> </w:t>
+      </w:r>
+      <w:r>
+        <w:t xml:space="preserve">to verify the computing environment used for this assignment.</w:t>
+      </w:r>
+    </w:p>
+    <w:bookmarkEnd w:id="22"/>
+    <w:bookmarkStart w:id="23" w:name="python-system-information-script-1"/>
+    <w:p>
+      <w:pPr>
+        <w:pStyle w:val="Heading2"/>
+      </w:pPr>
+      <w:r>
+        <w:t xml:space="preserve">Python System Information Script</w:t>
+      </w:r>
+    </w:p>
     <w:p>
       <w:pPr>
         <w:pStyle w:val="FirstParagraph"/>
@@ -216,6 +756,255 @@
         <w:t xml:space="preserve">2), 2))</w:t>
       </w:r>
     </w:p>
+    <w:p>
+      <w:r>
+        <w:pict>
+          <v:rect style="width:0;height:1.5pt" o:hralign="center" o:hrstd="t" o:hr="t"/>
+        </w:pict>
+      </w:r>
+    </w:p>
+    <w:p>
+      <w:pPr>
+        <w:pStyle w:val="FirstParagraph"/>
+      </w:pPr>
+      <w:r>
+        <w:t xml:space="preserve">title:</w:t>
+      </w:r>
+      <w:r>
+        <w:t xml:space="preserve"> </w:t>
+      </w:r>
+      <w:r>
+        <w:t xml:space="preserve">“</w:t>
+      </w:r>
+      <w:r>
+        <w:t xml:space="preserve">Assignment 01</w:t>
+      </w:r>
+      <w:r>
+        <w:t xml:space="preserve">”</w:t>
+      </w:r>
+      <w:r>
+        <w:t xml:space="preserve"> </w:t>
+      </w:r>
+      <w:r>
+        <w:t xml:space="preserve">subtitle:</w:t>
+      </w:r>
+      <w:r>
+        <w:t xml:space="preserve"> </w:t>
+      </w:r>
+      <w:r>
+        <w:t xml:space="preserve">“</w:t>
+      </w:r>
+      <w:r>
+        <w:t xml:space="preserve">System Information Proof</w:t>
+      </w:r>
+      <w:r>
+        <w:t xml:space="preserve">”</w:t>
+      </w:r>
+      <w:r>
+        <w:t xml:space="preserve"> </w:t>
+      </w:r>
+      <w:r>
+        <w:t xml:space="preserve">author:</w:t>
+      </w:r>
+      <w:r>
+        <w:t xml:space="preserve"> </w:t>
+      </w:r>
+      <w:r>
+        <w:t xml:space="preserve">“</w:t>
+      </w:r>
+      <w:r>
+        <w:t xml:space="preserve">Yingyi Guo</w:t>
+      </w:r>
+      <w:r>
+        <w:t xml:space="preserve">”</w:t>
+      </w:r>
+      <w:r>
+        <w:t xml:space="preserve"> </w:t>
+      </w:r>
+      <w:r>
+        <w:t xml:space="preserve">format:</w:t>
+      </w:r>
+      <w:r>
+        <w:t xml:space="preserve"> </w:t>
+      </w:r>
+      <w:r>
+        <w:t xml:space="preserve">docx: default</w:t>
+      </w:r>
+    </w:p>
+    <w:p>
+      <w:r>
+        <w:pict>
+          <v:rect style="width:0;height:1.5pt" o:hralign="center" o:hrstd="t" o:hr="t"/>
+        </w:pict>
+      </w:r>
+    </w:p>
+    <w:p>
+      <w:pPr>
+        <w:pStyle w:val="FirstParagraph"/>
+      </w:pPr>
+      <w:r>
+        <w:t xml:space="preserve">import platform</w:t>
+      </w:r>
+      <w:r>
+        <w:t xml:space="preserve"> </w:t>
+      </w:r>
+      <w:r>
+        <w:t xml:space="preserve">import psutil</w:t>
+      </w:r>
+    </w:p>
+    <w:p>
+      <w:pPr>
+        <w:pStyle w:val="BodyText"/>
+      </w:pPr>
+      <w:r>
+        <w:t xml:space="preserve">print(</w:t>
+      </w:r>
+      <w:r>
+        <w:t xml:space="preserve">“</w:t>
+      </w:r>
+      <w:r>
+        <w:t xml:space="preserve">Operating System:</w:t>
+      </w:r>
+      <w:r>
+        <w:t xml:space="preserve">”</w:t>
+      </w:r>
+      <w:r>
+        <w:t xml:space="preserve">, platform.system(), platform.release())</w:t>
+      </w:r>
+      <w:r>
+        <w:t xml:space="preserve"> </w:t>
+      </w:r>
+      <w:r>
+        <w:t xml:space="preserve">print(</w:t>
+      </w:r>
+      <w:r>
+        <w:t xml:space="preserve">“</w:t>
+      </w:r>
+      <w:r>
+        <w:t xml:space="preserve">Python Version:</w:t>
+      </w:r>
+      <w:r>
+        <w:t xml:space="preserve">”</w:t>
+      </w:r>
+      <w:r>
+        <w:t xml:space="preserve">, platform.python_version())</w:t>
+      </w:r>
+      <w:r>
+        <w:t xml:space="preserve"> </w:t>
+      </w:r>
+      <w:r>
+        <w:t xml:space="preserve">print(</w:t>
+      </w:r>
+      <w:r>
+        <w:t xml:space="preserve">“</w:t>
+      </w:r>
+      <w:r>
+        <w:t xml:space="preserve">Machine:</w:t>
+      </w:r>
+      <w:r>
+        <w:t xml:space="preserve">”</w:t>
+      </w:r>
+      <w:r>
+        <w:t xml:space="preserve">, platform.machine())</w:t>
+      </w:r>
+      <w:r>
+        <w:t xml:space="preserve"> </w:t>
+      </w:r>
+      <w:r>
+        <w:t xml:space="preserve">print(</w:t>
+      </w:r>
+      <w:r>
+        <w:t xml:space="preserve">“</w:t>
+      </w:r>
+      <w:r>
+        <w:t xml:space="preserve">Processor:</w:t>
+      </w:r>
+      <w:r>
+        <w:t xml:space="preserve">”</w:t>
+      </w:r>
+      <w:r>
+        <w:t xml:space="preserve">, platform.processor())</w:t>
+      </w:r>
+    </w:p>
+    <w:p>
+      <w:pPr>
+        <w:pStyle w:val="BodyText"/>
+      </w:pPr>
+      <w:r>
+        <w:t xml:space="preserve">mem = psutil.virtual_memory()</w:t>
+      </w:r>
+      <w:r>
+        <w:t xml:space="preserve"> </w:t>
+      </w:r>
+      <w:r>
+        <w:t xml:space="preserve">print(</w:t>
+      </w:r>
+      <w:r>
+        <w:t xml:space="preserve">“</w:t>
+      </w:r>
+      <w:r>
+        <w:t xml:space="preserve">Total Memory (MB):</w:t>
+      </w:r>
+      <w:r>
+        <w:t xml:space="preserve">”</w:t>
+      </w:r>
+      <w:r>
+        <w:t xml:space="preserve">, round(mem.total / (1024</w:t>
+      </w:r>
+      <w:r>
+        <w:rPr>
+          <w:b/>
+          <w:bCs/>
+        </w:rPr>
+        <w:t xml:space="preserve">2), 2))</w:t>
+      </w:r>
+      <w:r>
+        <w:rPr>
+          <w:b/>
+          <w:bCs/>
+        </w:rPr>
+        <w:t xml:space="preserve"> </w:t>
+      </w:r>
+      <w:r>
+        <w:rPr>
+          <w:b/>
+          <w:bCs/>
+        </w:rPr>
+        <w:t xml:space="preserve">print(</w:t>
+      </w:r>
+      <w:r>
+        <w:rPr>
+          <w:b/>
+          <w:bCs/>
+        </w:rPr>
+        <w:t xml:space="preserve">“</w:t>
+      </w:r>
+      <w:r>
+        <w:rPr>
+          <w:b/>
+          <w:bCs/>
+        </w:rPr>
+        <w:t xml:space="preserve">Available Memory (MB):</w:t>
+      </w:r>
+      <w:r>
+        <w:rPr>
+          <w:b/>
+          <w:bCs/>
+        </w:rPr>
+        <w:t xml:space="preserve">”</w:t>
+      </w:r>
+      <w:r>
+        <w:rPr>
+          <w:b/>
+          <w:bCs/>
+        </w:rPr>
+        <w:t xml:space="preserve">, round(mem.available / (1024</w:t>
+      </w:r>
+      <w:r>
+        <w:t xml:space="preserve">2), 2))</w:t>
+      </w:r>
+    </w:p>
+    <w:bookmarkEnd w:id="23"/>
     <w:sectPr/>
   </w:body>
 </w:document>

</xml_diff>